<commit_message>
6.0 - base route
</commit_message>
<xml_diff>
--- a/09-golfklub/Golf_Klub_feladat.docx
+++ b/09-golfklub/Golf_Klub_feladat.docx
@@ -416,14 +416,7 @@
           <w:sz w:val="24"/>
           <w:szCs w:val="24"/>
         </w:rPr>
-        <w:t>készítünk</w:t>
-      </w:r>
-      <w:r>
-        <w:rPr>
-          <w:sz w:val="24"/>
-          <w:szCs w:val="24"/>
-        </w:rPr>
-        <w:t xml:space="preserve"> ,</w:t>
+        <w:t>készítünk ,</w:t>
       </w:r>
       <w:proofErr w:type="gramEnd"/>
       <w:r>
@@ -452,7 +445,28 @@
           <w:sz w:val="24"/>
           <w:szCs w:val="24"/>
         </w:rPr>
-        <w:t>1 személy</w:t>
+        <w:t xml:space="preserve">1 személy </w:t>
+      </w:r>
+      <w:r>
+        <w:rPr>
+          <w:sz w:val="24"/>
+          <w:szCs w:val="24"/>
+        </w:rPr>
+        <w:t>betanítás</w:t>
+      </w:r>
+      <w:r>
+        <w:rPr>
+          <w:sz w:val="24"/>
+          <w:szCs w:val="24"/>
+        </w:rPr>
+        <w:t>á</w:t>
+      </w:r>
+      <w:r>
+        <w:rPr>
+          <w:sz w:val="24"/>
+          <w:szCs w:val="24"/>
+        </w:rPr>
+        <w:t>t</w:t>
       </w:r>
       <w:r>
         <w:rPr>
@@ -461,34 +475,6 @@
         </w:rPr>
         <w:t xml:space="preserve"> </w:t>
       </w:r>
-      <w:r>
-        <w:rPr>
-          <w:sz w:val="24"/>
-          <w:szCs w:val="24"/>
-        </w:rPr>
-        <w:t>betanítás</w:t>
-      </w:r>
-      <w:r>
-        <w:rPr>
-          <w:sz w:val="24"/>
-          <w:szCs w:val="24"/>
-        </w:rPr>
-        <w:t>á</w:t>
-      </w:r>
-      <w:r>
-        <w:rPr>
-          <w:sz w:val="24"/>
-          <w:szCs w:val="24"/>
-        </w:rPr>
-        <w:t>t</w:t>
-      </w:r>
-      <w:r>
-        <w:rPr>
-          <w:sz w:val="24"/>
-          <w:szCs w:val="24"/>
-        </w:rPr>
-        <w:t xml:space="preserve"> </w:t>
-      </w:r>
     </w:p>
     <w:p>
       <w:pPr>
@@ -496,6 +482,119 @@
       </w:pPr>
       <w:r>
         <w:t>Elvégzendő feladatok</w:t>
+      </w:r>
+    </w:p>
+    <w:p>
+      <w:pPr>
+        <w:jc w:val="both"/>
+      </w:pPr>
+      <w:r>
+        <w:t>A klub</w:t>
+      </w:r>
+      <w:r>
+        <w:t xml:space="preserve">nak </w:t>
+      </w:r>
+      <w:r>
+        <w:t xml:space="preserve">akkor lehet valaki a </w:t>
+      </w:r>
+      <w:r>
+        <w:t>tagja (továbbiakban: ügyf</w:t>
+      </w:r>
+      <w:r>
+        <w:t>él</w:t>
+      </w:r>
+      <w:r>
+        <w:t>)</w:t>
+      </w:r>
+      <w:r>
+        <w:t>, ha be</w:t>
+      </w:r>
+      <w:r>
+        <w:rPr>
+          <w:b/>
+          <w:bCs/>
+        </w:rPr>
+        <w:t>regisztrál</w:t>
+      </w:r>
+      <w:r>
+        <w:t xml:space="preserve">ja magát. Ekkor kap </w:t>
+      </w:r>
+      <w:r>
+        <w:rPr>
+          <w:b/>
+          <w:bCs/>
+        </w:rPr>
+        <w:t>belép</w:t>
+      </w:r>
+      <w:r>
+        <w:t>ési jogosu</w:t>
+      </w:r>
+      <w:r>
+        <w:t>l</w:t>
+      </w:r>
+      <w:r>
+        <w:t>tságot</w:t>
+      </w:r>
+      <w:r>
+        <w:t xml:space="preserve">, amellyel </w:t>
+      </w:r>
+      <w:r>
+        <w:rPr>
+          <w:b/>
+          <w:bCs/>
+        </w:rPr>
+        <w:t>elektronikusan utalhat</w:t>
+      </w:r>
+      <w:r>
+        <w:t xml:space="preserve"> és megtekintheti az eddigi befizetéseit.</w:t>
+      </w:r>
+    </w:p>
+    <w:p>
+      <w:pPr>
+        <w:jc w:val="both"/>
+      </w:pPr>
+      <w:r>
+        <w:t>A befizetést a klubban is végezheti</w:t>
+      </w:r>
+      <w:r>
+        <w:t xml:space="preserve"> bankkártyával vagy készpénzzel.</w:t>
+      </w:r>
+    </w:p>
+    <w:p>
+      <w:pPr>
+        <w:jc w:val="both"/>
+      </w:pPr>
+      <w:r>
+        <w:t>A</w:t>
+      </w:r>
+      <w:r>
+        <w:t>z ügyfelek</w:t>
+      </w:r>
+      <w:r>
+        <w:t>e</w:t>
+      </w:r>
+      <w:r>
+        <w:t>t aktivitásuknak megfelelően megkülönböztetjük</w:t>
+      </w:r>
+      <w:r>
+        <w:t xml:space="preserve"> bronz, ezüst, arany, platina tagsági szintekkel</w:t>
+      </w:r>
+      <w:r>
+        <w:t xml:space="preserve">. Amennyiben tartósan távol marad valaki, kérheti a tagság felfüggesztését. Ekkor nem szűnik meg a </w:t>
+      </w:r>
+      <w:r>
+        <w:t>tagság és a következő személyes megjelenésekor visszaállítható az előző szintje.</w:t>
+      </w:r>
+    </w:p>
+    <w:p/>
+    <w:p/>
+    <w:p/>
+    <w:p>
+      <w:pPr>
+        <w:pStyle w:val="Cmsor1"/>
+      </w:pPr>
+      <w:r>
+        <w:t>Adatbázis terv</w:t>
       </w:r>
     </w:p>
     <w:p>
@@ -931,6 +1030,7 @@
         <w:pStyle w:val="Cmsor2"/>
       </w:pPr>
       <w:r>
+        <w:lastRenderedPageBreak/>
         <w:t>Befizetések</w:t>
       </w:r>
     </w:p>
@@ -1263,7 +1363,6 @@
         <w:pStyle w:val="Cmsor2"/>
       </w:pPr>
       <w:r>
-        <w:lastRenderedPageBreak/>
         <w:t>T</w:t>
       </w:r>
       <w:r>
@@ -1794,6 +1893,7 @@
         <w:pStyle w:val="Cmsor2"/>
       </w:pPr>
       <w:r>
+        <w:lastRenderedPageBreak/>
         <w:t>Kapcsolat az entitások között</w:t>
       </w:r>
     </w:p>
@@ -1853,24 +1953,14 @@
         <w:pStyle w:val="Kpalrs"/>
         <w:jc w:val="center"/>
       </w:pPr>
-      <w:r>
-        <w:fldChar w:fldCharType="begin"/>
-      </w:r>
-      <w:r>
-        <w:instrText xml:space="preserve"> SEQ ábra \* ARABIC </w:instrText>
-      </w:r>
-      <w:r>
-        <w:fldChar w:fldCharType="separate"/>
-      </w:r>
-      <w:r>
-        <w:rPr>
-          <w:noProof/>
-        </w:rPr>
-        <w:t>1</w:t>
-      </w:r>
-      <w:r>
-        <w:fldChar w:fldCharType="end"/>
-      </w:r>
+      <w:fldSimple w:instr=" SEQ ábra \* ARABIC ">
+        <w:r>
+          <w:rPr>
+            <w:noProof/>
+          </w:rPr>
+          <w:t>1</w:t>
+        </w:r>
+      </w:fldSimple>
       <w:r>
         <w:t>. ábra Adatbázis fogalmi ER diagramja</w:t>
       </w:r>
@@ -1913,7 +2003,6 @@
         <w:pStyle w:val="Cmsor2"/>
       </w:pPr>
       <w:r>
-        <w:lastRenderedPageBreak/>
         <w:t>’</w:t>
       </w:r>
       <w:proofErr w:type="spellStart"/>
@@ -4374,6 +4463,7 @@
         <w:pStyle w:val="Cmsor2"/>
       </w:pPr>
       <w:r>
+        <w:lastRenderedPageBreak/>
         <w:t>’</w:t>
       </w:r>
       <w:proofErr w:type="spellStart"/>
@@ -7823,7 +7913,6 @@
         </w:rPr>
       </w:pPr>
       <w:r>
-        <w:lastRenderedPageBreak/>
         <w:t>Indexek</w:t>
       </w:r>
     </w:p>
@@ -10323,6 +10412,7 @@
                 <w:sz w:val="18"/>
                 <w:szCs w:val="18"/>
               </w:rPr>
+              <w:lastRenderedPageBreak/>
               <w:t>uszuletett</w:t>
             </w:r>
             <w:proofErr w:type="spellEnd"/>
@@ -11530,24 +11620,14 @@
         <w:pStyle w:val="Kpalrs"/>
         <w:jc w:val="center"/>
       </w:pPr>
-      <w:r>
-        <w:fldChar w:fldCharType="begin"/>
-      </w:r>
-      <w:r>
-        <w:instrText xml:space="preserve"> SEQ ábra \* ARABIC </w:instrText>
-      </w:r>
-      <w:r>
-        <w:fldChar w:fldCharType="separate"/>
-      </w:r>
-      <w:r>
-        <w:rPr>
-          <w:noProof/>
-        </w:rPr>
-        <w:t>2</w:t>
-      </w:r>
-      <w:r>
-        <w:fldChar w:fldCharType="end"/>
-      </w:r>
+      <w:fldSimple w:instr=" SEQ ábra \* ARABIC ">
+        <w:r>
+          <w:rPr>
+            <w:noProof/>
+          </w:rPr>
+          <w:t>2</w:t>
+        </w:r>
+      </w:fldSimple>
       <w:r>
         <w:t>. ábra Adattáblák közötti kapcsolat</w:t>
       </w:r>
@@ -12859,6 +12939,7 @@
   <w:style w:type="character" w:default="1" w:styleId="Bekezdsalapbettpusa">
     <w:name w:val="Default Paragraph Font"/>
     <w:uiPriority w:val="1"/>
+    <w:semiHidden/>
     <w:unhideWhenUsed/>
   </w:style>
   <w:style w:type="table" w:default="1" w:styleId="Normltblzat">

</xml_diff>